<commit_message>
Edit of lab report
</commit_message>
<xml_diff>
--- a/Lab Report.docx
+++ b/Lab Report.docx
@@ -47,20 +47,13 @@
         <w:t>B</w:t>
       </w:r>
       <w:r>
-        <w:t xml:space="preserve">ryan Ghahremani, Kenneth </w:t>
-      </w:r>
-      <w:proofErr w:type="spellStart"/>
-      <w:r>
-        <w:t>Heide</w:t>
-      </w:r>
-      <w:proofErr w:type="spellEnd"/>
+        <w:t>ryan Ghahremani, Kenneth Heide</w:t>
+      </w:r>
     </w:p>
     <w:p>
       <w:r>
         <w:t>Date: 12/12</w:t>
       </w:r>
-      <w:bookmarkStart w:id="0" w:name="_GoBack"/>
-      <w:bookmarkEnd w:id="0"/>
       <w:r>
         <w:t>/14</w:t>
       </w:r>
@@ -1032,11 +1025,11 @@
           <w:numId w:val="1"/>
         </w:numPr>
       </w:pPr>
-      <w:bookmarkStart w:id="1" w:name="_Toc402433840"/>
+      <w:bookmarkStart w:id="0" w:name="_Toc402433840"/>
       <w:r>
         <w:t>Introduction</w:t>
       </w:r>
-      <w:bookmarkEnd w:id="1"/>
+      <w:bookmarkEnd w:id="0"/>
     </w:p>
     <w:p>
       <w:pPr>
@@ -1046,11 +1039,11 @@
           <w:numId w:val="1"/>
         </w:numPr>
       </w:pPr>
-      <w:bookmarkStart w:id="2" w:name="_Toc402433841"/>
+      <w:bookmarkStart w:id="1" w:name="_Toc402433841"/>
       <w:r>
         <w:t>Purpose</w:t>
       </w:r>
-      <w:bookmarkEnd w:id="2"/>
+      <w:bookmarkEnd w:id="1"/>
     </w:p>
     <w:p>
       <w:pPr>
@@ -1071,11 +1064,11 @@
           <w:numId w:val="1"/>
         </w:numPr>
       </w:pPr>
-      <w:bookmarkStart w:id="3" w:name="_Toc402433842"/>
+      <w:bookmarkStart w:id="2" w:name="_Toc402433842"/>
       <w:r>
         <w:t>Scope</w:t>
       </w:r>
-      <w:bookmarkEnd w:id="3"/>
+      <w:bookmarkEnd w:id="2"/>
     </w:p>
     <w:p>
       <w:pPr>
@@ -1111,11 +1104,11 @@
           <w:numId w:val="1"/>
         </w:numPr>
       </w:pPr>
-      <w:bookmarkStart w:id="4" w:name="_Toc402433843"/>
+      <w:bookmarkStart w:id="3" w:name="_Toc402433843"/>
       <w:r>
         <w:t>Definitions and Acronyms</w:t>
       </w:r>
-      <w:bookmarkEnd w:id="4"/>
+      <w:bookmarkEnd w:id="3"/>
     </w:p>
     <w:p>
       <w:pPr>
@@ -1141,15 +1134,7 @@
         <w:ind w:left="720"/>
       </w:pPr>
       <w:r>
-        <w:t xml:space="preserve">LV: </w:t>
-      </w:r>
-      <w:proofErr w:type="spellStart"/>
-      <w:r>
-        <w:t>LabView</w:t>
-      </w:r>
-      <w:proofErr w:type="spellEnd"/>
-      <w:r>
-        <w:t xml:space="preserve"> 2014 32-bit</w:t>
+        <w:t>LV: LabView 2014 32-bit</w:t>
       </w:r>
     </w:p>
     <w:p>
@@ -1160,11 +1145,11 @@
           <w:numId w:val="1"/>
         </w:numPr>
       </w:pPr>
-      <w:bookmarkStart w:id="5" w:name="_Toc402433844"/>
+      <w:bookmarkStart w:id="4" w:name="_Toc402433844"/>
       <w:r>
         <w:t>System Overview</w:t>
       </w:r>
-      <w:bookmarkEnd w:id="5"/>
+      <w:bookmarkEnd w:id="4"/>
     </w:p>
     <w:p>
       <w:r>
@@ -1221,11 +1206,11 @@
           <w:numId w:val="1"/>
         </w:numPr>
       </w:pPr>
-      <w:bookmarkStart w:id="6" w:name="_Toc402433845"/>
+      <w:bookmarkStart w:id="5" w:name="_Toc402433845"/>
       <w:r>
         <w:t>System Architecture</w:t>
       </w:r>
-      <w:bookmarkEnd w:id="6"/>
+      <w:bookmarkEnd w:id="5"/>
     </w:p>
     <w:p>
       <w:pPr>
@@ -1235,11 +1220,11 @@
           <w:numId w:val="1"/>
         </w:numPr>
       </w:pPr>
-      <w:bookmarkStart w:id="7" w:name="_Toc402433846"/>
+      <w:bookmarkStart w:id="6" w:name="_Toc402433846"/>
       <w:r>
         <w:t>Architectural Design</w:t>
       </w:r>
-      <w:bookmarkEnd w:id="7"/>
+      <w:bookmarkEnd w:id="6"/>
     </w:p>
     <w:p>
       <w:pPr>
@@ -1298,11 +1283,11 @@
           <w:numId w:val="1"/>
         </w:numPr>
       </w:pPr>
-      <w:bookmarkStart w:id="8" w:name="_Toc402433847"/>
+      <w:bookmarkStart w:id="7" w:name="_Toc402433847"/>
       <w:r>
         <w:t>Design Rationale</w:t>
       </w:r>
-      <w:bookmarkEnd w:id="8"/>
+      <w:bookmarkEnd w:id="7"/>
     </w:p>
     <w:p>
       <w:pPr>
@@ -1313,13 +1298,7 @@
         <w:t>The architecture design was chosen so that the program could be as functional and accessible, should someone want to edit it, as possible. Additionally, this made the testing and integration into the interface of the stepper control and data acquisition models more manageable. Due to the immense delay caused by running the data acquisition module and stepper control module in the same loop</w:t>
       </w:r>
       <w:r>
-        <w:t>–</w:t>
-      </w:r>
-      <w:r>
-        <w:t>the motor was rotating prohibitively slowly</w:t>
-      </w:r>
-      <w:r>
-        <w:t>–</w:t>
+        <w:t>–the motor was rotating prohibitively slowly–</w:t>
       </w:r>
       <w:r>
         <w:t xml:space="preserve">the modules had to be run separately in their own while loops. The distance data, from the data acquisition </w:t>
@@ -1336,11 +1315,11 @@
           <w:numId w:val="1"/>
         </w:numPr>
       </w:pPr>
-      <w:bookmarkStart w:id="9" w:name="_Toc402433848"/>
+      <w:bookmarkStart w:id="8" w:name="_Toc402433848"/>
       <w:r>
         <w:t>Human Interface Design</w:t>
       </w:r>
-      <w:bookmarkEnd w:id="9"/>
+      <w:bookmarkEnd w:id="8"/>
     </w:p>
     <w:p>
       <w:pPr>
@@ -1350,11 +1329,11 @@
           <w:numId w:val="1"/>
         </w:numPr>
       </w:pPr>
-      <w:bookmarkStart w:id="10" w:name="_Toc402433849"/>
+      <w:bookmarkStart w:id="9" w:name="_Toc402433849"/>
       <w:r>
         <w:t>Overview of User Interface</w:t>
       </w:r>
-      <w:bookmarkEnd w:id="10"/>
+      <w:bookmarkEnd w:id="9"/>
     </w:p>
     <w:p>
       <w:pPr>
@@ -1377,73 +1356,63 @@
         <w:t>.</w:t>
       </w:r>
       <w:r>
-        <w:t xml:space="preserve"> The ‘Trigger Term’ control sets the input location for the trigger pin on the DAQ (Pin 77). </w:t>
-      </w:r>
-      <w:r>
-        <w:t>The ‘</w:t>
-      </w:r>
-      <w:r>
-        <w:t>Echo</w:t>
-      </w:r>
-      <w:r>
-        <w:t xml:space="preserve"> Term’ control sets th</w:t>
-      </w:r>
-      <w:r>
-        <w:t>e input location for the echo</w:t>
-      </w:r>
-      <w:r>
-        <w:t xml:space="preserve"> pin on the DAQ</w:t>
-      </w:r>
-      <w:r>
-        <w:t xml:space="preserve"> (Pin 89)</w:t>
-      </w:r>
+        <w:t xml:space="preserve"> The ‘Trigger Term’ control sets the input location for the trigger pin on the DAQ (Pin 77). The ‘Echo Term’ control sets the input location for the echo pin on the DAQ (Pin 89). </w:t>
+      </w:r>
+      <w:r>
+        <w:t xml:space="preserve">The </w:t>
+      </w:r>
+      <w:r>
+        <w:t>‘</w:t>
+      </w:r>
+      <w:r>
+        <w:t>Sweep Angle</w:t>
+      </w:r>
+      <w:r>
+        <w:t>’</w:t>
+      </w:r>
+      <w:r>
+        <w:t xml:space="preserve"> control sets bounds for what angle the motor will operate in–setting the sweep angle to 180˚, for example, will result in half-rotations back and forth.</w:t>
+      </w:r>
+      <w:r>
+        <w:t xml:space="preserve"> Integer multiples of 9 work best for the sweep settings due to the construction of the stepper motor.</w:t>
+      </w:r>
+      <w:r>
+        <w:t xml:space="preserve"> The </w:t>
+      </w:r>
+      <w:r>
+        <w:t>‘</w:t>
+      </w:r>
+      <w:r>
+        <w:t>Speed</w:t>
+      </w:r>
+      <w:r>
+        <w:t>’</w:t>
+      </w:r>
+      <w:r>
+        <w:t xml:space="preserve"> control sets the rotation speed of the motor, with setting 1 being </w:t>
+      </w:r>
+      <w:r>
+        <w:t xml:space="preserve">the </w:t>
+      </w:r>
+      <w:r>
+        <w:t xml:space="preserve">slowest and setting 10 being </w:t>
+      </w:r>
+      <w:r>
+        <w:t xml:space="preserve">the </w:t>
+      </w:r>
+      <w:r>
+        <w:t xml:space="preserve">fastest. </w:t>
+      </w:r>
+      <w:r>
+        <w:t>A series of rings are drawn on the graph to assist with readability of the data</w:t>
+      </w:r>
+      <w:bookmarkStart w:id="10" w:name="_GoBack"/>
+      <w:bookmarkEnd w:id="10"/>
       <w:r>
         <w:t xml:space="preserve">. </w:t>
       </w:r>
       <w:r>
-        <w:t xml:space="preserve">The </w:t>
-      </w:r>
-      <w:r>
-        <w:t>‘</w:t>
-      </w:r>
-      <w:r>
-        <w:t>Sweep Angle</w:t>
-      </w:r>
-      <w:r>
-        <w:t>’</w:t>
-      </w:r>
-      <w:r>
-        <w:t xml:space="preserve"> control sets bounds for what angle the motor will operate in–setting the sweep angle to 180˚, for example, will result in half-rotations back and forth.</w:t>
-      </w:r>
-      <w:r>
-        <w:t xml:space="preserve"> Integer multiples of 9 work best for the sweep settings due to the construction of the stepper motor.</w:t>
-      </w:r>
-      <w:r>
-        <w:t xml:space="preserve"> The </w:t>
-      </w:r>
-      <w:r>
-        <w:t>‘</w:t>
-      </w:r>
-      <w:r>
-        <w:t>Speed</w:t>
-      </w:r>
-      <w:r>
-        <w:t>’</w:t>
-      </w:r>
-      <w:r>
-        <w:t xml:space="preserve"> control sets the rotation speed of the motor, with setting 1 being </w:t>
-      </w:r>
-      <w:r>
-        <w:t xml:space="preserve">the </w:t>
-      </w:r>
-      <w:r>
-        <w:t xml:space="preserve">slowest and setting 10 being </w:t>
-      </w:r>
-      <w:r>
-        <w:t xml:space="preserve">the </w:t>
-      </w:r>
-      <w:r>
-        <w:t>fastest. The data collected from the ultrasonic range finder is plotted on the interface graph</w:t>
+        <w:t>The data collected from the ultrasonic range finder is plotted on the interface graph</w:t>
       </w:r>
       <w:r>
         <w:t xml:space="preserve"> and fades away after a short period of time</w:t>
@@ -2104,6 +2073,7 @@
   <w:style w:type="character" w:default="1" w:styleId="DefaultParagraphFont">
     <w:name w:val="Default Paragraph Font"/>
     <w:uiPriority w:val="1"/>
+    <w:semiHidden/>
     <w:unhideWhenUsed/>
   </w:style>
   <w:style w:type="table" w:default="1" w:styleId="TableNormal">

</xml_diff>